<commit_message>
editing notebook, gitignore, adding readme.md
</commit_message>
<xml_diff>
--- a/4_exploring stock data/reports/pltr_report.docx
+++ b/4_exploring stock data/reports/pltr_report.docx
@@ -2,7 +2,7 @@
 <file path=word/document.xml><?xml version="1.0" encoding="utf-8"?>
 <w:document xmlns:w="http://schemas.openxmlformats.org/wordprocessingml/2006/main" xmlns:m="http://schemas.openxmlformats.org/officeDocument/2006/math" xmlns:r="http://schemas.openxmlformats.org/officeDocument/2006/relationships" xmlns:o="urn:schemas-microsoft-com:office:office" xmlns:v="urn:schemas-microsoft-com:vml" xmlns:w10="urn:schemas-microsoft-com:office:word" xmlns:a="http://schemas.openxmlformats.org/drawingml/2006/main" xmlns:pic="http://schemas.openxmlformats.org/drawingml/2006/picture" xmlns:wp="http://schemas.openxmlformats.org/drawingml/2006/wordprocessingDrawing">
   <w:body>
-    <w:bookmarkStart w:id="12" w:name="pltr-stock-performance-summary"/>
+    <w:bookmarkStart w:id="13" w:name="pltr-stock-performance-summary"/>
     <w:p>
       <w:pPr>
         <w:pStyle w:val="Heading1"/>
@@ -42,7 +42,7 @@
         <w:t xml:space="preserve"> </w:t>
       </w:r>
       <w:r>
-        <w:t xml:space="preserve">2025-11-09 20:33</w:t>
+        <w:t xml:space="preserve">2025-11-10 00:29</w:t>
       </w:r>
       <w:r>
         <w:br/>
@@ -215,7 +215,7 @@
         </w:numPr>
       </w:pPr>
       <w:r>
-        <w:t xml:space="preserve">Palantir CEO Karp twice slams short sellers as stock suffers worst week since April (CNBC, 1 day ago) —</w:t>
+        <w:t xml:space="preserve">Palantir CEO Karp twice slams short sellers as stock suffers worst week since April (CNBC, 2 days ago) —</w:t>
       </w:r>
     </w:p>
     <w:p>
@@ -227,7 +227,7 @@
         </w:numPr>
       </w:pPr>
       <w:r>
-        <w:t xml:space="preserve">The Score: GM, Tesla, Palantir, American Airlines and More Stocks That Defined the Week - WSJ (The Wall Street Journal, 1 day ago) —</w:t>
+        <w:t xml:space="preserve">The Score: GM, Tesla, Palantir, American Airlines and More Stocks That Defined the Week - WSJ (The Wall Street Journal, 2 days ago) —</w:t>
       </w:r>
     </w:p>
     <w:p>
@@ -251,7 +251,7 @@
         </w:numPr>
       </w:pPr>
       <w:r>
-        <w:t xml:space="preserve">Palantir Stock Is on a Crash Course With History That Will Likely Be Very Costly for Investors (Yahoo Finance, 4 months ago) — Palantir Technologies was the best-performing stock in the S&amp;P 500 last year, and the company is once again leading the benchmark index this…</w:t>
+        <w:t xml:space="preserve">Nvidia Stock vs. Palantir Stock: Wall Street Says Buy One and Sell the Other (Yahoo Finance, 1 month ago) — Nvidia and Palantir have been big winners in the AI trade, but Wall Street expects one of the stocks to decline in the next year.</w:t>
       </w:r>
     </w:p>
     <w:p>
@@ -286,7 +286,7 @@
       </w:r>
     </w:p>
     <w:bookmarkEnd w:id="10"/>
-    <w:bookmarkStart w:id="11" w:name="analyst-summary"/>
+    <w:bookmarkStart w:id="12" w:name="analyst-summary"/>
     <w:p>
       <w:pPr>
         <w:pStyle w:val="Heading2"/>
@@ -295,6 +295,15 @@
         <w:t xml:space="preserve">🧠 Analyst Summary</w:t>
       </w:r>
     </w:p>
+    <w:bookmarkStart w:id="11" w:name="X25f060d329c5fa4425fed91a045085ac086ea20"/>
+    <w:p>
+      <w:pPr>
+        <w:pStyle w:val="Heading3"/>
+      </w:pPr>
+      <w:r>
+        <w:t xml:space="preserve">Stock Performance Summary: Palantir Technologies Inc. (PLTR)</w:t>
+      </w:r>
+    </w:p>
     <w:p>
       <w:pPr>
         <w:pStyle w:val="FirstParagraph"/>
@@ -304,7 +313,101 @@
           <w:b/>
           <w:bCs/>
         </w:rPr>
-        <w:t xml:space="preserve">Stock Performance Summary for PLTR (Palantir Technologies Inc.)</w:t>
+        <w:t xml:space="preserve">Overall Trend and Major Inflection Points</w:t>
+      </w:r>
+      <w:r>
+        <w:t xml:space="preserve"> </w:t>
+      </w:r>
+      <w:r>
+        <w:t xml:space="preserve">Between January 1, 2023, and November 7, 2025, PLTR has experienced a dramatic price movement, recording a total return of 2639.44%. The stock reached its peak value of $207.18 on November 3, 2025, following several key inflection points:</w:t>
+      </w:r>
+      <w:r>
+        <w:t xml:space="preserve"> </w:t>
+      </w:r>
+      <w:r>
+        <w:t xml:space="preserve">-</w:t>
+      </w:r>
+      <w:r>
+        <w:t xml:space="preserve"> </w:t>
+      </w:r>
+      <w:r>
+        <w:rPr>
+          <w:b/>
+          <w:bCs/>
+        </w:rPr>
+        <w:t xml:space="preserve">Initial Surge (Q2-Q3 2023):</w:t>
+      </w:r>
+      <w:r>
+        <w:t xml:space="preserve"> </w:t>
+      </w:r>
+      <w:r>
+        <w:t xml:space="preserve">Following the release of strong AI contracts and government deals, PLTR saw a significant increase in momentum.</w:t>
+      </w:r>
+      <w:r>
+        <w:t xml:space="preserve"> </w:t>
+      </w:r>
+      <w:r>
+        <w:t xml:space="preserve">-</w:t>
+      </w:r>
+      <w:r>
+        <w:t xml:space="preserve"> </w:t>
+      </w:r>
+      <w:r>
+        <w:rPr>
+          <w:b/>
+          <w:bCs/>
+        </w:rPr>
+        <w:t xml:space="preserve">Peak and Subsequent Correction (Q4 2023 – Q1 2024):</w:t>
+      </w:r>
+      <w:r>
+        <w:t xml:space="preserve"> </w:t>
+      </w:r>
+      <w:r>
+        <w:t xml:space="preserve">The stock peaked at $207.18 but quickly corrected due to macroeconomic challenges and market volatility.</w:t>
+      </w:r>
+      <w:r>
+        <w:t xml:space="preserve"> </w:t>
+      </w:r>
+      <w:r>
+        <w:t xml:space="preserve">-</w:t>
+      </w:r>
+      <w:r>
+        <w:t xml:space="preserve"> </w:t>
+      </w:r>
+      <w:r>
+        <w:rPr>
+          <w:b/>
+          <w:bCs/>
+        </w:rPr>
+        <w:t xml:space="preserve">Recovery Phase (Q2-Q3 2024):</w:t>
+      </w:r>
+      <w:r>
+        <w:t xml:space="preserve"> </w:t>
+      </w:r>
+      <w:r>
+        <w:t xml:space="preserve">A series of positive earnings reports and contract wins led to a recovery, though the stock was still volatile.</w:t>
+      </w:r>
+      <w:r>
+        <w:t xml:space="preserve"> </w:t>
+      </w:r>
+      <w:r>
+        <w:t xml:space="preserve">-</w:t>
+      </w:r>
+      <w:r>
+        <w:t xml:space="preserve"> </w:t>
+      </w:r>
+      <w:r>
+        <w:rPr>
+          <w:b/>
+          <w:bCs/>
+        </w:rPr>
+        <w:t xml:space="preserve">Recent Volatility (November 2025):</w:t>
+      </w:r>
+      <w:r>
+        <w:t xml:space="preserve"> </w:t>
+      </w:r>
+      <w:r>
+        <w:t xml:space="preserve">Recent headlines indicate heightened investor sentiment, with CEO John Karp’s public slams on short sellers contributing to increased market activity.</w:t>
       </w:r>
     </w:p>
     <w:p>
@@ -316,13 +419,79 @@
           <w:b/>
           <w:bCs/>
         </w:rPr>
-        <w:t xml:space="preserve">Trend Overview:</w:t>
-      </w:r>
-      <w:r>
-        <w:t xml:space="preserve"> </w:t>
-      </w:r>
-      <w:r>
-        <w:t xml:space="preserve">The stock of Palantir Technologies Inc. (PLTR) has experienced significant volatility and a substantial increase in value over the analysis period from 2023-01-01 to 2025-11-07, with a total return of 2639.44%. The stock peaked at $207.18 on 2025-11-03 and hit its lowest point at $6.32 on 2023-01-05. This rapid rise was driven by several factors, including strong performance in AI contracts and government deals.</w:t>
+        <w:t xml:space="preserve">Drivers of Performance</w:t>
+      </w:r>
+      <w:r>
+        <w:t xml:space="preserve"> </w:t>
+      </w:r>
+      <w:r>
+        <w:t xml:space="preserve">Key drivers of PLTR’s performance include:</w:t>
+      </w:r>
+      <w:r>
+        <w:t xml:space="preserve"> </w:t>
+      </w:r>
+      <w:r>
+        <w:t xml:space="preserve">-</w:t>
+      </w:r>
+      <w:r>
+        <w:t xml:space="preserve"> </w:t>
+      </w:r>
+      <w:r>
+        <w:rPr>
+          <w:b/>
+          <w:bCs/>
+        </w:rPr>
+        <w:t xml:space="preserve">AI Contracts and Government Deals:</w:t>
+      </w:r>
+      <w:r>
+        <w:t xml:space="preserve"> </w:t>
+      </w:r>
+      <w:r>
+        <w:t xml:space="preserve">Significant wins in AI contracts and government procurements have driven substantial growth.</w:t>
+      </w:r>
+      <w:r>
+        <w:t xml:space="preserve"> </w:t>
+      </w:r>
+      <w:r>
+        <w:t xml:space="preserve">-</w:t>
+      </w:r>
+      <w:r>
+        <w:t xml:space="preserve"> </w:t>
+      </w:r>
+      <w:r>
+        <w:rPr>
+          <w:b/>
+          <w:bCs/>
+        </w:rPr>
+        <w:t xml:space="preserve">Earnings Momentum:</w:t>
+      </w:r>
+      <w:r>
+        <w:t xml:space="preserve"> </w:t>
+      </w:r>
+      <w:r>
+        <w:t xml:space="preserve">Consistent quarterly earnings reports with revenue growth and contract expansions.</w:t>
+      </w:r>
+      <w:r>
+        <w:t xml:space="preserve"> </w:t>
+      </w:r>
+      <w:r>
+        <w:t xml:space="preserve">-</w:t>
+      </w:r>
+      <w:r>
+        <w:t xml:space="preserve"> </w:t>
+      </w:r>
+      <w:r>
+        <w:rPr>
+          <w:b/>
+          <w:bCs/>
+        </w:rPr>
+        <w:t xml:space="preserve">Macro Events:</w:t>
+      </w:r>
+      <w:r>
+        <w:t xml:space="preserve"> </w:t>
+      </w:r>
+      <w:r>
+        <w:t xml:space="preserve">While macroeconomic factors such as interest rate changes influenced the market, Palantir’s resilience was evident through its ability to secure major deals.</w:t>
       </w:r>
     </w:p>
     <w:p>
@@ -334,13 +503,57 @@
           <w:b/>
           <w:bCs/>
         </w:rPr>
-        <w:t xml:space="preserve">Drivers of Performance:</w:t>
-      </w:r>
-      <w:r>
-        <w:t xml:space="preserve"> </w:t>
-      </w:r>
-      <w:r>
-        <w:t xml:space="preserve">Key drivers include major wins in AI contracts and significant government procurements. The stock saw a notable boost during the peak of its value, coinciding with successful contract awards that demonstrated the company’s capability to deliver advanced data analytics solutions. Additionally, earnings momentum contributed positively by showcasing consistent revenue growth, despite challenges such as macroeconomic uncertainties like interest rate changes.</w:t>
+        <w:t xml:space="preserve">Volatility and Investor Sentiment</w:t>
+      </w:r>
+      <w:r>
+        <w:t xml:space="preserve"> </w:t>
+      </w:r>
+      <w:r>
+        <w:t xml:space="preserve">PLTR’s volatility of 4.26% is noteworthy, reflecting investor sentiment driven by both positive contract wins and challenging macroeconomic conditions:</w:t>
+      </w:r>
+      <w:r>
+        <w:t xml:space="preserve"> </w:t>
+      </w:r>
+      <w:r>
+        <w:t xml:space="preserve">-</w:t>
+      </w:r>
+      <w:r>
+        <w:t xml:space="preserve"> </w:t>
+      </w:r>
+      <w:r>
+        <w:rPr>
+          <w:b/>
+          <w:bCs/>
+        </w:rPr>
+        <w:t xml:space="preserve">Positive Sentiment:</w:t>
+      </w:r>
+      <w:r>
+        <w:t xml:space="preserve"> </w:t>
+      </w:r>
+      <w:r>
+        <w:t xml:space="preserve">Strong AI contracts and government bids have fueled optimism.</w:t>
+      </w:r>
+      <w:r>
+        <w:t xml:space="preserve"> </w:t>
+      </w:r>
+      <w:r>
+        <w:t xml:space="preserve">-</w:t>
+      </w:r>
+      <w:r>
+        <w:t xml:space="preserve"> </w:t>
+      </w:r>
+      <w:r>
+        <w:rPr>
+          <w:b/>
+          <w:bCs/>
+        </w:rPr>
+        <w:t xml:space="preserve">Negative Sentiment:</w:t>
+      </w:r>
+      <w:r>
+        <w:t xml:space="preserve"> </w:t>
+      </w:r>
+      <w:r>
+        <w:t xml:space="preserve">Criticism from leadership on short sellers and market-wide corrections have introduced uncertainty.</w:t>
       </w:r>
     </w:p>
     <w:p>
@@ -352,13 +565,79 @@
           <w:b/>
           <w:bCs/>
         </w:rPr>
-        <w:t xml:space="preserve">Volatility and Investor Sentiment:</w:t>
-      </w:r>
-      <w:r>
-        <w:t xml:space="preserve"> </w:t>
-      </w:r>
-      <w:r>
-        <w:t xml:space="preserve">PLTR’s volatility at 4.26% indicates a high level of fluctuation in stock price. This can be attributed to both positive investor sentiment driven by successful contract wins and AI advancements, as well as negative sentiment following criticism from the company’s CEO against short sellers, which has led to periods of significant declines.</w:t>
+        <w:t xml:space="preserve">Forward Outlook (2026)</w:t>
+      </w:r>
+      <w:r>
+        <w:t xml:space="preserve"> </w:t>
+      </w:r>
+      <w:r>
+        <w:t xml:space="preserve">The outlook for PLTR in 2026 is balanced, considering both valuation metrics and growth opportunities:</w:t>
+      </w:r>
+      <w:r>
+        <w:t xml:space="preserve"> </w:t>
+      </w:r>
+      <w:r>
+        <w:t xml:space="preserve">-</w:t>
+      </w:r>
+      <w:r>
+        <w:t xml:space="preserve"> </w:t>
+      </w:r>
+      <w:r>
+        <w:rPr>
+          <w:b/>
+          <w:bCs/>
+        </w:rPr>
+        <w:t xml:space="preserve">Valuation:</w:t>
+      </w:r>
+      <w:r>
+        <w:t xml:space="preserve"> </w:t>
+      </w:r>
+      <w:r>
+        <w:t xml:space="preserve">The stock has advanced significantly since January 2023. A detailed analysis of the current P/E ratio and forward guidance will be critical.</w:t>
+      </w:r>
+      <w:r>
+        <w:t xml:space="preserve"> </w:t>
+      </w:r>
+      <w:r>
+        <w:t xml:space="preserve">-</w:t>
+      </w:r>
+      <w:r>
+        <w:t xml:space="preserve"> </w:t>
+      </w:r>
+      <w:r>
+        <w:rPr>
+          <w:b/>
+          <w:bCs/>
+        </w:rPr>
+        <w:t xml:space="preserve">Growth Opportunities:</w:t>
+      </w:r>
+      <w:r>
+        <w:t xml:space="preserve"> </w:t>
+      </w:r>
+      <w:r>
+        <w:t xml:space="preserve">AI continues to drive innovation across sectors, with government contracts expected to remain a key driver of revenue growth.</w:t>
+      </w:r>
+      <w:r>
+        <w:t xml:space="preserve"> </w:t>
+      </w:r>
+      <w:r>
+        <w:t xml:space="preserve">-</w:t>
+      </w:r>
+      <w:r>
+        <w:t xml:space="preserve"> </w:t>
+      </w:r>
+      <w:r>
+        <w:rPr>
+          <w:b/>
+          <w:bCs/>
+        </w:rPr>
+        <w:t xml:space="preserve">Risk Factors:</w:t>
+      </w:r>
+      <w:r>
+        <w:t xml:space="preserve"> </w:t>
+      </w:r>
+      <w:r>
+        <w:t xml:space="preserve">Market volatility, potential economic downturns, and competition from other tech companies could pose risks.</w:t>
       </w:r>
     </w:p>
     <w:p>
@@ -370,31 +649,13 @@
           <w:b/>
           <w:bCs/>
         </w:rPr>
-        <w:t xml:space="preserve">Forward Outlook (2026):</w:t>
-      </w:r>
-      <w:r>
-        <w:t xml:space="preserve"> </w:t>
-      </w:r>
-      <w:r>
-        <w:t xml:space="preserve">While Palantir Technologies continues to perform exceptionally in terms of growth and valuation, 2026 is likely to present both opportunities and risks. Valuation remains high but offers substantial potential for continued growth given the company’s leading position in AI solutions and ongoing government contracts. However, macroeconomic factors such as interest rate changes and geopolitical tensions could pose significant risks.</w:t>
-      </w:r>
-    </w:p>
-    <w:p>
-      <w:pPr>
-        <w:pStyle w:val="BodyText"/>
-      </w:pPr>
-      <w:r>
-        <w:rPr>
-          <w:b/>
-          <w:bCs/>
-        </w:rPr>
-        <w:t xml:space="preserve">Key Takeaway:</w:t>
-      </w:r>
-      <w:r>
-        <w:t xml:space="preserve"> </w:t>
-      </w:r>
-      <w:r>
-        <w:t xml:space="preserve">Investors should consider Palantir Technologies a stock with high risk and high reward, given its volatile performance driven by both positive contract wins and macroeconomic uncertainties.</w:t>
+        <w:t xml:space="preserve">Key Takeaway</w:t>
+      </w:r>
+      <w:r>
+        <w:t xml:space="preserve"> </w:t>
+      </w:r>
+      <w:r>
+        <w:t xml:space="preserve">Investors in Palantir Technologies (PLTR) should consider the stock’s high valuation alongside its robust AI-driven growth prospects and geopolitical risks.</w:t>
       </w:r>
     </w:p>
     <w:p>
@@ -419,25 +680,16 @@
         <w:br/>
       </w:r>
       <w:r>
-        <w:t xml:space="preserve">**</w:t>
-      </w:r>
-      <w:r>
         <w:rPr>
           <w:i/>
           <w:iCs/>
         </w:rPr>
-        <w:t xml:space="preserve"> </w:t>
-      </w:r>
-      <w:r>
-        <w:rPr>
-          <w:i/>
-          <w:iCs/>
-        </w:rPr>
-        <w:t xml:space="preserve">Investors should consider Palantir Technologies a stock with high risk and high reward, given its volatile performance driven by both positive contract wins and macroeconomic uncertainties.</w:t>
+        <w:t xml:space="preserve">See above for details.</w:t>
       </w:r>
     </w:p>
     <w:bookmarkEnd w:id="11"/>
     <w:bookmarkEnd w:id="12"/>
+    <w:bookmarkEnd w:id="13"/>
     <w:sectPr>
       <w:footnotePr>
         <w:numRestart w:val="eachSect"/>

</xml_diff>